<commit_message>
final commit for the assignment
</commit_message>
<xml_diff>
--- a/General-Data-Query-Tool-Design.docx
+++ b/General-Data-Query-Tool-Design.docx
@@ -5535,10 +5535,10 @@
         </w:rPr>
         <w:lastRenderedPageBreak/>
         <w:drawing>
-          <wp:inline distT="0" distB="0" distL="0" distR="0" wp14:anchorId="5419A461" wp14:editId="62ED5F19">
-            <wp:extent cx="5731510" cy="3581400"/>
+          <wp:inline distT="0" distB="0" distL="0" distR="0" wp14:anchorId="39514690" wp14:editId="1068A99B">
+            <wp:extent cx="5731510" cy="3582670"/>
             <wp:effectExtent l="0" t="0" r="2540" b="0"/>
-            <wp:docPr id="667792703" name="图片 1"/>
+            <wp:docPr id="422433337" name="图片 1"/>
             <wp:cNvGraphicFramePr>
               <a:graphicFrameLocks xmlns:a="http://schemas.openxmlformats.org/drawingml/2006/main" noChangeAspect="1"/>
             </wp:cNvGraphicFramePr>
@@ -5546,7 +5546,7 @@
               <a:graphicData uri="http://schemas.openxmlformats.org/drawingml/2006/picture">
                 <pic:pic xmlns:pic="http://schemas.openxmlformats.org/drawingml/2006/picture">
                   <pic:nvPicPr>
-                    <pic:cNvPr id="667792703" name=""/>
+                    <pic:cNvPr id="422433337" name=""/>
                     <pic:cNvPicPr/>
                   </pic:nvPicPr>
                   <pic:blipFill>
@@ -5558,7 +5558,7 @@
                   <pic:spPr>
                     <a:xfrm>
                       <a:off x="0" y="0"/>
-                      <a:ext cx="5731510" cy="3581400"/>
+                      <a:ext cx="5731510" cy="3582670"/>
                     </a:xfrm>
                     <a:prstGeom prst="rect">
                       <a:avLst/>
@@ -16018,7 +16018,7 @@
   <w:num w:numId="42" w16cid:durableId="309208876">
     <w:abstractNumId w:val="3"/>
     <w:lvlOverride w:ilvl="0">
-      <w:lvl w:ilvl="0" w:tplc="EA0EBB58">
+      <w:lvl w:ilvl="0" w:tplc="025A99A0">
         <w:start w:val="1"/>
         <w:numFmt w:val="decimal"/>
         <w:lvlText w:val="%1."/>
@@ -16050,7 +16050,7 @@
       </w:lvl>
     </w:lvlOverride>
     <w:lvlOverride w:ilvl="1">
-      <w:lvl w:ilvl="1" w:tplc="9B848310">
+      <w:lvl w:ilvl="1" w:tplc="0F5460F8">
         <w:start w:val="1"/>
         <w:numFmt w:val="decimal"/>
         <w:lvlText w:val="%2."/>
@@ -16082,7 +16082,7 @@
       </w:lvl>
     </w:lvlOverride>
     <w:lvlOverride w:ilvl="2">
-      <w:lvl w:ilvl="2" w:tplc="872868D6">
+      <w:lvl w:ilvl="2" w:tplc="772EA0C0">
         <w:start w:val="1"/>
         <w:numFmt w:val="decimal"/>
         <w:lvlText w:val="%3."/>
@@ -16114,7 +16114,7 @@
       </w:lvl>
     </w:lvlOverride>
     <w:lvlOverride w:ilvl="3">
-      <w:lvl w:ilvl="3" w:tplc="5EBCED2E">
+      <w:lvl w:ilvl="3" w:tplc="851AC2B4">
         <w:start w:val="1"/>
         <w:numFmt w:val="decimal"/>
         <w:lvlText w:val="%4."/>
@@ -16146,7 +16146,7 @@
       </w:lvl>
     </w:lvlOverride>
     <w:lvlOverride w:ilvl="4">
-      <w:lvl w:ilvl="4" w:tplc="B9AC9BFC">
+      <w:lvl w:ilvl="4" w:tplc="E81294A8">
         <w:start w:val="1"/>
         <w:numFmt w:val="decimal"/>
         <w:lvlText w:val="%5."/>
@@ -16177,7 +16177,7 @@
       </w:lvl>
     </w:lvlOverride>
     <w:lvlOverride w:ilvl="5">
-      <w:lvl w:ilvl="5" w:tplc="A9C2EEA2">
+      <w:lvl w:ilvl="5" w:tplc="584480A4">
         <w:start w:val="1"/>
         <w:numFmt w:val="decimal"/>
         <w:lvlText w:val="%6."/>
@@ -16209,7 +16209,7 @@
       </w:lvl>
     </w:lvlOverride>
     <w:lvlOverride w:ilvl="6">
-      <w:lvl w:ilvl="6" w:tplc="5E8CBCF2">
+      <w:lvl w:ilvl="6" w:tplc="9B8A886E">
         <w:start w:val="1"/>
         <w:numFmt w:val="decimal"/>
         <w:lvlText w:val="%7."/>
@@ -16241,7 +16241,7 @@
       </w:lvl>
     </w:lvlOverride>
     <w:lvlOverride w:ilvl="7">
-      <w:lvl w:ilvl="7" w:tplc="158C0632">
+      <w:lvl w:ilvl="7" w:tplc="8AA0C382">
         <w:start w:val="1"/>
         <w:numFmt w:val="decimal"/>
         <w:lvlText w:val="%8."/>
@@ -16273,7 +16273,7 @@
       </w:lvl>
     </w:lvlOverride>
     <w:lvlOverride w:ilvl="8">
-      <w:lvl w:ilvl="8" w:tplc="034A932E">
+      <w:lvl w:ilvl="8" w:tplc="F59032DC">
         <w:start w:val="1"/>
         <w:numFmt w:val="decimal"/>
         <w:lvlText w:val="%9."/>
@@ -16321,7 +16321,7 @@
     <w:abstractNumId w:val="3"/>
     <w:lvlOverride w:ilvl="0">
       <w:startOverride w:val="1"/>
-      <w:lvl w:ilvl="0" w:tplc="EA0EBB58">
+      <w:lvl w:ilvl="0" w:tplc="025A99A0">
         <w:start w:val="1"/>
         <w:numFmt w:val="decimal"/>
         <w:lvlText w:val="%1."/>
@@ -16362,7 +16362,7 @@
     </w:lvlOverride>
     <w:lvlOverride w:ilvl="1">
       <w:startOverride w:val="1"/>
-      <w:lvl w:ilvl="1" w:tplc="9B848310">
+      <w:lvl w:ilvl="1" w:tplc="0F5460F8">
         <w:start w:val="1"/>
         <w:numFmt w:val="decimal"/>
         <w:lvlText w:val="%2."/>
@@ -16403,7 +16403,7 @@
     </w:lvlOverride>
     <w:lvlOverride w:ilvl="2">
       <w:startOverride w:val="1"/>
-      <w:lvl w:ilvl="2" w:tplc="872868D6">
+      <w:lvl w:ilvl="2" w:tplc="772EA0C0">
         <w:start w:val="1"/>
         <w:numFmt w:val="decimal"/>
         <w:lvlText w:val="%3."/>
@@ -16444,7 +16444,7 @@
     </w:lvlOverride>
     <w:lvlOverride w:ilvl="3">
       <w:startOverride w:val="1"/>
-      <w:lvl w:ilvl="3" w:tplc="5EBCED2E">
+      <w:lvl w:ilvl="3" w:tplc="851AC2B4">
         <w:start w:val="1"/>
         <w:numFmt w:val="decimal"/>
         <w:lvlText w:val="%4."/>
@@ -16485,7 +16485,7 @@
     </w:lvlOverride>
     <w:lvlOverride w:ilvl="4">
       <w:startOverride w:val="1"/>
-      <w:lvl w:ilvl="4" w:tplc="B9AC9BFC">
+      <w:lvl w:ilvl="4" w:tplc="E81294A8">
         <w:start w:val="1"/>
         <w:numFmt w:val="decimal"/>
         <w:lvlText w:val="%5."/>
@@ -16526,7 +16526,7 @@
     </w:lvlOverride>
     <w:lvlOverride w:ilvl="5">
       <w:startOverride w:val="1"/>
-      <w:lvl w:ilvl="5" w:tplc="A9C2EEA2">
+      <w:lvl w:ilvl="5" w:tplc="584480A4">
         <w:start w:val="1"/>
         <w:numFmt w:val="decimal"/>
         <w:lvlText w:val="%6."/>
@@ -16566,7 +16566,7 @@
     </w:lvlOverride>
     <w:lvlOverride w:ilvl="6">
       <w:startOverride w:val="1"/>
-      <w:lvl w:ilvl="6" w:tplc="5E8CBCF2">
+      <w:lvl w:ilvl="6" w:tplc="9B8A886E">
         <w:start w:val="1"/>
         <w:numFmt w:val="decimal"/>
         <w:lvlText w:val="%7."/>
@@ -16607,7 +16607,7 @@
     </w:lvlOverride>
     <w:lvlOverride w:ilvl="7">
       <w:startOverride w:val="1"/>
-      <w:lvl w:ilvl="7" w:tplc="158C0632">
+      <w:lvl w:ilvl="7" w:tplc="8AA0C382">
         <w:start w:val="1"/>
         <w:numFmt w:val="decimal"/>
         <w:lvlText w:val="%8."/>
@@ -16648,7 +16648,7 @@
     </w:lvlOverride>
     <w:lvlOverride w:ilvl="8">
       <w:startOverride w:val="1"/>
-      <w:lvl w:ilvl="8" w:tplc="034A932E">
+      <w:lvl w:ilvl="8" w:tplc="F59032DC">
         <w:start w:val="1"/>
         <w:numFmt w:val="decimal"/>
         <w:lvlText w:val="%9."/>

</xml_diff>